<commit_message>
Documentation updated, final test plan.
</commit_message>
<xml_diff>
--- a/Home_n_Life_C/Testaus/TesSu_toimintojen_testitapaukset.docx
+++ b/Home_n_Life_C/Testaus/TesSu_toimintojen_testitapaukset.docx
@@ -3775,7 +3775,7 @@
                                         <w:sz w:val="20"/>
                                         <w:szCs w:val="20"/>
                                       </w:rPr>
-                                      <w:t>Versio: 0.0.1</w:t>
+                                      <w:t>Versio: 1.0.0</w:t>
                                     </w:r>
                                   </w:sdtContent>
                                 </w:sdt>
@@ -3876,7 +3876,7 @@
                                   <w:sz w:val="20"/>
                                   <w:szCs w:val="20"/>
                                 </w:rPr>
-                                <w:t>Versio: 0.0.1</w:t>
+                                <w:t>Versio: 1.0.0</w:t>
                               </w:r>
                             </w:sdtContent>
                           </w:sdt>
@@ -4225,6 +4225,8 @@
           <w:titlePg/>
         </w:sectPr>
       </w:pPr>
+      <w:bookmarkStart w:id="0" w:name="_GoBack"/>
+      <w:bookmarkEnd w:id="0"/>
     </w:p>
     <w:p>
       <w:pPr>
@@ -4235,12 +4237,12 @@
         </w:numPr>
         <w:ind w:left="432" w:hanging="432"/>
       </w:pPr>
-      <w:bookmarkStart w:id="0" w:name="_Toc465109973"/>
+      <w:bookmarkStart w:id="1" w:name="_Toc465109973"/>
       <w:r>
         <w:lastRenderedPageBreak/>
         <w:t>toimintojen testitapaukset</w:t>
       </w:r>
-      <w:bookmarkEnd w:id="0"/>
+      <w:bookmarkEnd w:id="1"/>
       <w:r>
         <w:t xml:space="preserve"> </w:t>
       </w:r>
@@ -4672,6 +4674,13 @@
               </w:rPr>
               <w:t xml:space="preserve"> omaan virheilmoitukseen</w:t>
             </w:r>
+            <w:r>
+              <w:rPr>
+                <w:b w:val="0"/>
+                <w:bCs w:val="0"/>
+              </w:rPr>
+              <w:t xml:space="preserve"> ja sallii vain oikeelliset syötteet</w:t>
+            </w:r>
           </w:p>
         </w:tc>
       </w:tr>
@@ -4759,7 +4768,7 @@
                 <w:b w:val="0"/>
                 <w:bCs w:val="0"/>
               </w:rPr>
-              <w:t xml:space="preserve"> omaan virheilmoitukseen</w:t>
+              <w:t xml:space="preserve"> omaan virheilmoitukseen ja sallii vain oikeelliset syötteet</w:t>
             </w:r>
           </w:p>
         </w:tc>
@@ -4842,7 +4851,7 @@
                 <w:b w:val="0"/>
                 <w:bCs w:val="0"/>
               </w:rPr>
-              <w:t xml:space="preserve"> omaan virheilmoitukseen</w:t>
+              <w:t xml:space="preserve"> omaan virheilmoitukseen ja sallii vain oikeelliset syötteet</w:t>
             </w:r>
           </w:p>
         </w:tc>
@@ -4925,7 +4934,7 @@
                 <w:b w:val="0"/>
                 <w:bCs w:val="0"/>
               </w:rPr>
-              <w:t xml:space="preserve"> omaan virheilmoitukseen</w:t>
+              <w:t xml:space="preserve"> omaan virheilmoitukseen ja sallii vain oikeelliset syötteet</w:t>
             </w:r>
           </w:p>
         </w:tc>
@@ -5311,7 +5320,7 @@
                 <w:b w:val="0"/>
                 <w:bCs w:val="0"/>
               </w:rPr>
-              <w:t xml:space="preserve"> omaan virheilmoitukseen</w:t>
+              <w:t xml:space="preserve"> omaan virheilmoitukseen ja sallii vain oikeelliset syötteet</w:t>
             </w:r>
           </w:p>
         </w:tc>
@@ -5400,7 +5409,7 @@
                 <w:b w:val="0"/>
                 <w:bCs w:val="0"/>
               </w:rPr>
-              <w:t xml:space="preserve"> omaan virheilmoitukseen</w:t>
+              <w:t xml:space="preserve"> omaan virheilmoitukseen ja sallii vain oikeelliset syötteet</w:t>
             </w:r>
           </w:p>
         </w:tc>
@@ -5489,7 +5498,7 @@
                 <w:b w:val="0"/>
                 <w:bCs w:val="0"/>
               </w:rPr>
-              <w:t xml:space="preserve"> omaan virheilmoitukseen</w:t>
+              <w:t xml:space="preserve"> omaan virheilmoitukseen ja sallii vain oikeelliset syötteet</w:t>
             </w:r>
           </w:p>
         </w:tc>
@@ -5578,7 +5587,14 @@
                 <w:b w:val="0"/>
                 <w:bCs w:val="0"/>
               </w:rPr>
-              <w:t xml:space="preserve"> omaan virheilmoitukseen</w:t>
+              <w:t xml:space="preserve"> omaan virheilmoitukseen ja sallii vain oikeelliset </w:t>
+            </w:r>
+            <w:r>
+              <w:rPr>
+                <w:b w:val="0"/>
+                <w:bCs w:val="0"/>
+              </w:rPr>
+              <w:t>valinnat</w:t>
             </w:r>
           </w:p>
         </w:tc>
@@ -5593,6 +5609,7 @@
               <w:pStyle w:val="Sisluet2"/>
             </w:pPr>
             <w:r>
+              <w:lastRenderedPageBreak/>
               <w:t>3.5</w:t>
             </w:r>
           </w:p>
@@ -5661,12 +5678,15 @@
                 <w:b w:val="0"/>
                 <w:bCs w:val="0"/>
               </w:rPr>
-              <w:t xml:space="preserve"> omaan virheilmoitukseen</w:t>
+              <w:t xml:space="preserve"> omaan virheilmoitukseen ja sallii vain oikeelliset syötteet</w:t>
             </w:r>
           </w:p>
         </w:tc>
       </w:tr>
       <w:tr>
+        <w:trPr>
+          <w:trHeight w:val="155"/>
+        </w:trPr>
         <w:tc>
           <w:tcPr>
             <w:tcW w:w="685" w:type="dxa"/>
@@ -5744,7 +5764,7 @@
                 <w:b w:val="0"/>
                 <w:bCs w:val="0"/>
               </w:rPr>
-              <w:t xml:space="preserve"> omaan virheilmoitukseen</w:t>
+              <w:t xml:space="preserve"> omaan virheilmoitukseen ja sallii vain oikeelliset syötteet</w:t>
             </w:r>
           </w:p>
         </w:tc>
@@ -6278,7 +6298,7 @@
                 <w:b w:val="0"/>
                 <w:bCs w:val="0"/>
               </w:rPr>
-              <w:t xml:space="preserve"> omaan virheilmoitukseen</w:t>
+              <w:t xml:space="preserve"> omaan virheilmoitukseen ja sallii vain oikeelliset syötteet</w:t>
             </w:r>
           </w:p>
         </w:tc>
@@ -6293,7 +6313,6 @@
               <w:pStyle w:val="Sisluet2"/>
             </w:pPr>
             <w:r>
-              <w:lastRenderedPageBreak/>
               <w:t>5.2</w:t>
             </w:r>
           </w:p>
@@ -7264,6 +7283,7 @@
               <w:pStyle w:val="Sisluet2"/>
             </w:pPr>
             <w:r>
+              <w:lastRenderedPageBreak/>
               <w:t>8</w:t>
             </w:r>
           </w:p>
@@ -7392,7 +7412,7 @@
                 <w:b w:val="0"/>
                 <w:bCs w:val="0"/>
               </w:rPr>
-              <w:t xml:space="preserve"> omaan virheilmoitukseen</w:t>
+              <w:t xml:space="preserve"> omaan virheilmoitukseen ja hakee oikeat tiedot</w:t>
             </w:r>
           </w:p>
         </w:tc>
@@ -7476,7 +7496,7 @@
                 <w:b w:val="0"/>
                 <w:bCs w:val="0"/>
               </w:rPr>
-              <w:t xml:space="preserve"> omaan virheilmoitukseen</w:t>
+              <w:t xml:space="preserve"> omaan virheilmoitukseen ja hakee oikeat tiedot</w:t>
             </w:r>
           </w:p>
         </w:tc>
@@ -7619,7 +7639,7 @@
                 <w:b w:val="0"/>
                 <w:bCs w:val="0"/>
               </w:rPr>
-              <w:t xml:space="preserve"> omaan virheilmoitukseen</w:t>
+              <w:t xml:space="preserve"> omaan virheilmoitukseen ja hakee oikeat tiedot</w:t>
             </w:r>
           </w:p>
         </w:tc>
@@ -7802,7 +7822,7 @@
                 <w:b w:val="0"/>
                 <w:bCs w:val="0"/>
               </w:rPr>
-              <w:t xml:space="preserve"> omaan virheilmoitukseen</w:t>
+              <w:t xml:space="preserve"> omaan virheilmoitukseen ja sallii vain oikeelliset syötteet</w:t>
             </w:r>
           </w:p>
         </w:tc>
@@ -8116,7 +8136,7 @@
                 <w:b w:val="0"/>
                 <w:bCs w:val="0"/>
               </w:rPr>
-              <w:t xml:space="preserve"> omaan virheilmoitukseen</w:t>
+              <w:t xml:space="preserve"> omaan virheilmoitukseen ja hakee oikeat tiedot</w:t>
             </w:r>
           </w:p>
         </w:tc>
@@ -8200,7 +8220,7 @@
                 <w:b w:val="0"/>
                 <w:bCs w:val="0"/>
               </w:rPr>
-              <w:t xml:space="preserve"> omaan virheilmoitukseen</w:t>
+              <w:t xml:space="preserve"> omaan virheilmoitukseen ja hakee oikeat tiedot</w:t>
             </w:r>
           </w:p>
         </w:tc>
@@ -8218,7 +8238,6 @@
               <w:pStyle w:val="Sisluet2"/>
             </w:pPr>
             <w:r>
-              <w:lastRenderedPageBreak/>
               <w:t>10.3</w:t>
             </w:r>
           </w:p>
@@ -8300,7 +8319,7 @@
                 <w:b w:val="0"/>
                 <w:bCs w:val="0"/>
               </w:rPr>
-              <w:t xml:space="preserve"> omaan virheilmoitukseen</w:t>
+              <w:t xml:space="preserve"> omaan virheilmoitukseen ja sallii vain oikeelliset syötteet</w:t>
             </w:r>
           </w:p>
         </w:tc>
@@ -8776,7 +8795,7 @@
                 <w:b w:val="0"/>
                 <w:bCs w:val="0"/>
               </w:rPr>
-              <w:t xml:space="preserve"> omaan virheilmoitukseen</w:t>
+              <w:t xml:space="preserve"> omaan virheilmoitukseen ja hakee oikeat tiedot</w:t>
             </w:r>
           </w:p>
         </w:tc>
@@ -8857,7 +8876,7 @@
                 <w:b w:val="0"/>
                 <w:bCs w:val="0"/>
               </w:rPr>
-              <w:t xml:space="preserve"> omaan virheilmoitukseen</w:t>
+              <w:t xml:space="preserve"> omaan virheilmoitukseen ja hakee oikeat tiedot</w:t>
             </w:r>
           </w:p>
         </w:tc>
@@ -8953,7 +8972,15 @@
                 <w:b w:val="0"/>
                 <w:bCs w:val="0"/>
               </w:rPr>
-              <w:t xml:space="preserve"> omaan virheilmoitukseen</w:t>
+              <w:t xml:space="preserve"> omaan virheilmoitukseen ja </w:t>
+            </w:r>
+            <w:r>
+              <w:rPr>
+                <w:b w:val="0"/>
+                <w:bCs w:val="0"/>
+              </w:rPr>
+              <w:lastRenderedPageBreak/>
+              <w:t>sallii vain oikeelliset syötteet</w:t>
             </w:r>
           </w:p>
         </w:tc>
@@ -8968,6 +8995,7 @@
               <w:pStyle w:val="Sisluet2"/>
             </w:pPr>
             <w:r>
+              <w:lastRenderedPageBreak/>
               <w:t>11.4</w:t>
             </w:r>
           </w:p>
@@ -9255,7 +9283,7 @@
                 <w:b w:val="0"/>
                 <w:bCs w:val="0"/>
               </w:rPr>
-              <w:t xml:space="preserve"> omaan virheilmoitukseen</w:t>
+              <w:t xml:space="preserve"> omaan virheilmoitukseen ja hakee oikeat tiedot</w:t>
             </w:r>
           </w:p>
         </w:tc>
@@ -9336,7 +9364,7 @@
                 <w:b w:val="0"/>
                 <w:bCs w:val="0"/>
               </w:rPr>
-              <w:t xml:space="preserve"> omaan virheilmoitukseen</w:t>
+              <w:t xml:space="preserve"> omaan virheilmoitukseen ja hakee oikeat tiedot</w:t>
             </w:r>
           </w:p>
         </w:tc>
@@ -9432,7 +9460,7 @@
                 <w:b w:val="0"/>
                 <w:bCs w:val="0"/>
               </w:rPr>
-              <w:t xml:space="preserve"> omaan virheilmoitukseen</w:t>
+              <w:t xml:space="preserve"> omaan virheilmoitukseen ja sallii vain oikeelliset syötteet</w:t>
             </w:r>
           </w:p>
         </w:tc>
@@ -9977,7 +10005,7 @@
                 <w:b w:val="0"/>
                 <w:bCs w:val="0"/>
               </w:rPr>
-              <w:t xml:space="preserve"> omaan virheilmoitukseen</w:t>
+              <w:t xml:space="preserve"> omaan virheilmoitukseen ja hakee oikeat tiedot</w:t>
             </w:r>
           </w:p>
         </w:tc>
@@ -10073,7 +10101,7 @@
                 <w:b w:val="0"/>
                 <w:bCs w:val="0"/>
               </w:rPr>
-              <w:t xml:space="preserve"> omaan virheilmoitukseen</w:t>
+              <w:t xml:space="preserve"> omaan virheilmoitukseen ja sallii vain oikeelliset syötteet</w:t>
             </w:r>
           </w:p>
         </w:tc>
@@ -10316,15 +10344,7 @@
                 <w:b w:val="0"/>
                 <w:bCs w:val="0"/>
               </w:rPr>
-              <w:t xml:space="preserve"> omaan </w:t>
-            </w:r>
-            <w:r>
-              <w:rPr>
-                <w:b w:val="0"/>
-                <w:bCs w:val="0"/>
-              </w:rPr>
-              <w:lastRenderedPageBreak/>
-              <w:t>virheilmoitukseen</w:t>
+              <w:t xml:space="preserve"> omaan virheilmoitukseen</w:t>
             </w:r>
           </w:p>
         </w:tc>
@@ -10339,7 +10359,6 @@
               <w:pStyle w:val="Sisluet2"/>
             </w:pPr>
             <w:r>
-              <w:lastRenderedPageBreak/>
               <w:t>13.6</w:t>
             </w:r>
           </w:p>
@@ -10406,7 +10425,7 @@
                 <w:b w:val="0"/>
                 <w:bCs w:val="0"/>
               </w:rPr>
-              <w:t xml:space="preserve"> omaan virheilmoitukseen</w:t>
+              <w:t xml:space="preserve"> omaan virheilmoitukseen ja hakee oikeat tiedot</w:t>
             </w:r>
           </w:p>
         </w:tc>
@@ -10540,6 +10559,13 @@
               </w:rPr>
               <w:t xml:space="preserve"> omaan virheilmoitukseen</w:t>
             </w:r>
+            <w:r>
+              <w:rPr>
+                <w:b w:val="0"/>
+                <w:bCs w:val="0"/>
+              </w:rPr>
+              <w:t xml:space="preserve"> ja hakee oikeat tiedot ja piirtää ne oikein</w:t>
+            </w:r>
           </w:p>
         </w:tc>
       </w:tr>
@@ -10553,6 +10579,7 @@
               <w:pStyle w:val="Sisluet2"/>
             </w:pPr>
             <w:r>
+              <w:lastRenderedPageBreak/>
               <w:t>14.2</w:t>
             </w:r>
           </w:p>
@@ -10700,7 +10727,7 @@
                 <w:b w:val="0"/>
                 <w:bCs w:val="0"/>
               </w:rPr>
-              <w:t xml:space="preserve"> omaan virheilmoitukseen</w:t>
+              <w:t xml:space="preserve"> omaan virheilmoitukseen ja hakee oikeat tiedot</w:t>
             </w:r>
           </w:p>
         </w:tc>
@@ -10840,7 +10867,7 @@
                 <w:b w:val="0"/>
                 <w:bCs w:val="0"/>
               </w:rPr>
-              <w:t xml:space="preserve"> omaan virheilmoitukseen</w:t>
+              <w:t xml:space="preserve"> omaan virheilmoitukseen ja hakee oikeat tiedot</w:t>
             </w:r>
           </w:p>
         </w:tc>
@@ -10936,7 +10963,7 @@
                 <w:b w:val="0"/>
                 <w:bCs w:val="0"/>
               </w:rPr>
-              <w:t xml:space="preserve"> omaan virheilmoitukseen</w:t>
+              <w:t xml:space="preserve"> omaan virheilmoitukseen ja sallii vain oikeelliset syötteet</w:t>
             </w:r>
           </w:p>
         </w:tc>
@@ -11238,7 +11265,7 @@
                 <w:b w:val="0"/>
                 <w:bCs w:val="0"/>
               </w:rPr>
-              <w:t xml:space="preserve"> omaan virheilmoitukseen</w:t>
+              <w:t xml:space="preserve"> omaan virheilmoitukseen ja hakee oikeat tiedot</w:t>
             </w:r>
           </w:p>
         </w:tc>
@@ -11285,8 +11312,6 @@
               </w:rPr>
               <w:t>Tallentaa vain yhteiset perheen muutokset eikä yksityisiä</w:t>
             </w:r>
-            <w:bookmarkStart w:id="1" w:name="_GoBack"/>
-            <w:bookmarkEnd w:id="1"/>
           </w:p>
           <w:p>
             <w:pPr>
@@ -11403,6 +11428,253 @@
                 <w:bCs w:val="0"/>
               </w:rPr>
               <w:t xml:space="preserve">Ei kaadu </w:t>
+            </w:r>
+            <w:proofErr w:type="spellStart"/>
+            <w:r>
+              <w:rPr>
+                <w:b w:val="0"/>
+                <w:bCs w:val="0"/>
+              </w:rPr>
+              <w:t>VS:n</w:t>
+            </w:r>
+            <w:proofErr w:type="spellEnd"/>
+            <w:r>
+              <w:rPr>
+                <w:b w:val="0"/>
+                <w:bCs w:val="0"/>
+              </w:rPr>
+              <w:t xml:space="preserve"> omaan virheilmoitukseen</w:t>
+            </w:r>
+          </w:p>
+        </w:tc>
+      </w:tr>
+    </w:tbl>
+    <w:p>
+      <w:pPr>
+        <w:widowControl/>
+        <w:jc w:val="both"/>
+        <w:rPr>
+          <w:b w:val="0"/>
+          <w:bCs w:val="0"/>
+        </w:rPr>
+      </w:pPr>
+    </w:p>
+    <w:p>
+      <w:pPr>
+        <w:pStyle w:val="Otsikko1"/>
+        <w:numPr>
+          <w:ilvl w:val="0"/>
+          <w:numId w:val="0"/>
+        </w:numPr>
+        <w:ind w:left="432" w:hanging="432"/>
+      </w:pPr>
+      <w:bookmarkStart w:id="2" w:name="_Toc469389477"/>
+      <w:r>
+        <w:t>erikoistilanteet</w:t>
+      </w:r>
+      <w:bookmarkEnd w:id="2"/>
+    </w:p>
+    <w:p>
+      <w:pPr>
+        <w:widowControl/>
+        <w:jc w:val="both"/>
+        <w:rPr>
+          <w:b w:val="0"/>
+          <w:bCs w:val="0"/>
+        </w:rPr>
+      </w:pPr>
+    </w:p>
+    <w:p>
+      <w:pPr>
+        <w:rPr>
+          <w:b w:val="0"/>
+          <w:bCs w:val="0"/>
+          <w:color w:val="0000FF"/>
+        </w:rPr>
+      </w:pPr>
+      <w:r>
+        <w:rPr>
+          <w:color w:val="0000FF"/>
+        </w:rPr>
+        <w:t>OHJE:</w:t>
+      </w:r>
+      <w:r>
+        <w:rPr>
+          <w:b w:val="0"/>
+          <w:bCs w:val="0"/>
+          <w:color w:val="0000FF"/>
+        </w:rPr>
+        <w:t xml:space="preserve"> Kuvaa erikoistilanteita, joita voi tapahtua järjestelmän käytössä – käyttäjä tekee jotain ennalta arvaamatonta ja odottamatonta. Kuinka ohjelma toimii tällaisissa tapauksissa? Kopioi testitapaukset ja raportointitaulukko tähän ja käytä sitä.</w:t>
+      </w:r>
+    </w:p>
+    <w:p>
+      <w:pPr>
+        <w:rPr>
+          <w:b w:val="0"/>
+          <w:bCs w:val="0"/>
+          <w:color w:val="0000FF"/>
+        </w:rPr>
+      </w:pPr>
+    </w:p>
+    <w:tbl>
+      <w:tblPr>
+        <w:tblW w:w="0" w:type="auto"/>
+        <w:tblInd w:w="108" w:type="dxa"/>
+        <w:tblBorders>
+          <w:top w:val="single" w:sz="4" w:space="0" w:color="auto"/>
+          <w:left w:val="single" w:sz="4" w:space="0" w:color="auto"/>
+          <w:bottom w:val="single" w:sz="4" w:space="0" w:color="auto"/>
+          <w:right w:val="single" w:sz="4" w:space="0" w:color="auto"/>
+          <w:insideH w:val="single" w:sz="4" w:space="0" w:color="auto"/>
+          <w:insideV w:val="single" w:sz="4" w:space="0" w:color="auto"/>
+        </w:tblBorders>
+        <w:tblLook w:val="0000" w:firstRow="0" w:lastRow="0" w:firstColumn="0" w:lastColumn="0" w:noHBand="0" w:noVBand="0"/>
+      </w:tblPr>
+      <w:tblGrid>
+        <w:gridCol w:w="709"/>
+        <w:gridCol w:w="2835"/>
+        <w:gridCol w:w="3865"/>
+        <w:gridCol w:w="2621"/>
+      </w:tblGrid>
+      <w:tr>
+        <w:tc>
+          <w:tcPr>
+            <w:tcW w:w="709" w:type="dxa"/>
+          </w:tcPr>
+          <w:p>
+            <w:r>
+              <w:t>Nro</w:t>
+            </w:r>
+          </w:p>
+        </w:tc>
+        <w:tc>
+          <w:tcPr>
+            <w:tcW w:w="2835" w:type="dxa"/>
+          </w:tcPr>
+          <w:p>
+            <w:r>
+              <w:t>Toiminto</w:t>
+            </w:r>
+          </w:p>
+        </w:tc>
+        <w:tc>
+          <w:tcPr>
+            <w:tcW w:w="3865" w:type="dxa"/>
+          </w:tcPr>
+          <w:p>
+            <w:r>
+              <w:t>Testitapaus</w:t>
+            </w:r>
+          </w:p>
+        </w:tc>
+        <w:tc>
+          <w:tcPr>
+            <w:tcW w:w="2621" w:type="dxa"/>
+          </w:tcPr>
+          <w:p>
+            <w:r>
+              <w:t>Hyväksymiskriteerit</w:t>
+            </w:r>
+          </w:p>
+        </w:tc>
+      </w:tr>
+      <w:tr>
+        <w:tc>
+          <w:tcPr>
+            <w:tcW w:w="709" w:type="dxa"/>
+          </w:tcPr>
+          <w:p>
+            <w:pPr>
+              <w:pStyle w:val="Sisluet2"/>
+              <w:rPr>
+                <w:color w:val="auto"/>
+              </w:rPr>
+            </w:pPr>
+            <w:r>
+              <w:rPr>
+                <w:color w:val="auto"/>
+              </w:rPr>
+              <w:t>1</w:t>
+            </w:r>
+          </w:p>
+        </w:tc>
+        <w:tc>
+          <w:tcPr>
+            <w:tcW w:w="2835" w:type="dxa"/>
+          </w:tcPr>
+          <w:p>
+            <w:pPr>
+              <w:pStyle w:val="Sisluet2"/>
+              <w:rPr>
+                <w:color w:val="auto"/>
+              </w:rPr>
+            </w:pPr>
+            <w:r>
+              <w:rPr>
+                <w:color w:val="auto"/>
+              </w:rPr>
+              <w:t>XAMPP-yhteys</w:t>
+            </w:r>
+          </w:p>
+        </w:tc>
+        <w:tc>
+          <w:tcPr>
+            <w:tcW w:w="3865" w:type="dxa"/>
+          </w:tcPr>
+          <w:p>
+            <w:pPr>
+              <w:rPr>
+                <w:b w:val="0"/>
+                <w:bCs w:val="0"/>
+              </w:rPr>
+            </w:pPr>
+            <w:r>
+              <w:rPr>
+                <w:b w:val="0"/>
+                <w:bCs w:val="0"/>
+              </w:rPr>
+              <w:t xml:space="preserve">Yhteys </w:t>
+            </w:r>
+            <w:r>
+              <w:rPr>
+                <w:b w:val="0"/>
+                <w:bCs w:val="0"/>
+              </w:rPr>
+              <w:t>tietokantaan</w:t>
+            </w:r>
+            <w:r>
+              <w:rPr>
+                <w:b w:val="0"/>
+                <w:bCs w:val="0"/>
+              </w:rPr>
+              <w:t xml:space="preserve"> katkaistaan kesken ohjelman käytön</w:t>
+            </w:r>
+          </w:p>
+        </w:tc>
+        <w:tc>
+          <w:tcPr>
+            <w:tcW w:w="2621" w:type="dxa"/>
+          </w:tcPr>
+          <w:p>
+            <w:pPr>
+              <w:rPr>
+                <w:b w:val="0"/>
+                <w:bCs w:val="0"/>
+              </w:rPr>
+            </w:pPr>
+            <w:r>
+              <w:rPr>
+                <w:b w:val="0"/>
+                <w:bCs w:val="0"/>
+              </w:rPr>
+              <w:t>Ohjelma</w:t>
+            </w:r>
+            <w:r>
+              <w:rPr>
+                <w:b w:val="0"/>
+                <w:bCs w:val="0"/>
+              </w:rPr>
+              <w:t xml:space="preserve"> antaa ilmoituksen seuraavan toiminnon alussa, eikä kaadu </w:t>
             </w:r>
             <w:proofErr w:type="spellStart"/>
             <w:r>
@@ -11686,7 +11958,7 @@
         <w:bCs w:val="0"/>
         <w:noProof/>
       </w:rPr>
-      <w:t>1</w:t>
+      <w:t>2</w:t>
     </w:r>
     <w:r>
       <w:rPr>
@@ -14846,7 +15118,7 @@
 </file>
 
 <file path=customXml/itemProps2.xml><?xml version="1.0" encoding="utf-8"?>
-<ds:datastoreItem xmlns:ds="http://schemas.openxmlformats.org/officeDocument/2006/customXml" ds:itemID="{EC2114C6-F3A7-459A-A2ED-0D8E4F3464B7}">
+<ds:datastoreItem xmlns:ds="http://schemas.openxmlformats.org/officeDocument/2006/customXml" ds:itemID="{413FDA06-FC7B-43F4-B63B-995356CDF947}">
   <ds:schemaRefs>
     <ds:schemaRef ds:uri="http://schemas.openxmlformats.org/officeDocument/2006/bibliography"/>
   </ds:schemaRefs>

</xml_diff>